<commit_message>
1, add sqlserver script for create db
</commit_message>
<xml_diff>
--- a/doc/详细设计/详细设计uf.docx
+++ b/doc/详细设计/详细设计uf.docx
@@ -616,7 +616,7 @@
           <v:shape id="_x0000_i1025" type="#_x0000_t75" style="width:361.5pt;height:437.25pt" o:ole="">
             <v:imagedata r:id="rId8" o:title=""/>
           </v:shape>
-          <o:OLEObject Type="Embed" ProgID="Visio.Drawing.11" ShapeID="_x0000_i1025" DrawAspect="Content" ObjectID="_1403349604" r:id="rId9"/>
+          <o:OLEObject Type="Embed" ProgID="Visio.Drawing.11" ShapeID="_x0000_i1025" DrawAspect="Content" ObjectID="_1405058578" r:id="rId9"/>
         </w:object>
       </w:r>
     </w:p>
@@ -788,7 +788,7 @@
         <w:pStyle w:val="a3"/>
         <w:ind w:left="840" w:firstLineChars="0" w:firstLine="0"/>
         <w:rPr>
-          <w:rFonts w:ascii="微软雅黑" w:eastAsia="微软雅黑" w:hAnsi="微软雅黑" w:hint="eastAsia"/>
+          <w:rFonts w:ascii="微软雅黑" w:eastAsia="微软雅黑" w:hAnsi="微软雅黑"/>
           <w:sz w:val="24"/>
           <w:szCs w:val="24"/>
         </w:rPr>
@@ -815,7 +815,7 @@
         <w:pStyle w:val="a3"/>
         <w:ind w:left="840" w:firstLineChars="0" w:firstLine="0"/>
         <w:rPr>
-          <w:rFonts w:ascii="微软雅黑" w:eastAsia="微软雅黑" w:hAnsi="微软雅黑" w:hint="eastAsia"/>
+          <w:rFonts w:ascii="微软雅黑" w:eastAsia="微软雅黑" w:hAnsi="微软雅黑"/>
           <w:sz w:val="24"/>
           <w:szCs w:val="24"/>
         </w:rPr>
@@ -835,17 +835,17 @@
         <w:ind w:left="840" w:firstLineChars="0" w:firstLine="0"/>
         <w:jc w:val="center"/>
         <w:rPr>
-          <w:rFonts w:ascii="微软雅黑" w:eastAsia="微软雅黑" w:hAnsi="微软雅黑" w:hint="eastAsia"/>
+          <w:rFonts w:ascii="微软雅黑" w:eastAsia="微软雅黑" w:hAnsi="微软雅黑"/>
           <w:sz w:val="24"/>
           <w:szCs w:val="24"/>
         </w:rPr>
       </w:pPr>
       <w:r>
         <w:object w:dxaOrig="11433" w:dyaOrig="7734">
-          <v:shape id="_x0000_i1029" type="#_x0000_t75" style="width:414.75pt;height:280.5pt" o:ole="">
+          <v:shape id="_x0000_i1026" type="#_x0000_t75" style="width:414.75pt;height:280.5pt" o:ole="">
             <v:imagedata r:id="rId10" o:title=""/>
           </v:shape>
-          <o:OLEObject Type="Embed" ProgID="Visio.Drawing.11" ShapeID="_x0000_i1029" DrawAspect="Content" ObjectID="_1403349605" r:id="rId11"/>
+          <o:OLEObject Type="Embed" ProgID="Visio.Drawing.11" ShapeID="_x0000_i1026" DrawAspect="Content" ObjectID="_1405058579" r:id="rId11"/>
         </w:object>
       </w:r>
       <w:r>
@@ -886,7 +886,7 @@
         <w:pStyle w:val="a3"/>
         <w:ind w:left="840" w:firstLineChars="0" w:firstLine="0"/>
         <w:rPr>
-          <w:rFonts w:ascii="微软雅黑" w:eastAsia="微软雅黑" w:hAnsi="微软雅黑" w:hint="eastAsia"/>
+          <w:rFonts w:ascii="微软雅黑" w:eastAsia="微软雅黑" w:hAnsi="微软雅黑"/>
           <w:sz w:val="24"/>
           <w:szCs w:val="24"/>
         </w:rPr>
@@ -931,7 +931,7 @@
         <w:pStyle w:val="a3"/>
         <w:ind w:left="840" w:firstLineChars="0" w:firstLine="0"/>
         <w:rPr>
-          <w:rFonts w:ascii="微软雅黑" w:eastAsia="微软雅黑" w:hAnsi="微软雅黑" w:hint="eastAsia"/>
+          <w:rFonts w:ascii="微软雅黑" w:eastAsia="微软雅黑" w:hAnsi="微软雅黑"/>
           <w:sz w:val="24"/>
           <w:szCs w:val="24"/>
         </w:rPr>
@@ -950,28 +950,18 @@
         <w:pStyle w:val="a3"/>
         <w:ind w:left="840" w:firstLineChars="0" w:firstLine="0"/>
         <w:rPr>
-          <w:rFonts w:ascii="微软雅黑" w:eastAsia="微软雅黑" w:hAnsi="微软雅黑" w:hint="eastAsia"/>
-          <w:sz w:val="24"/>
-          <w:szCs w:val="24"/>
-        </w:rPr>
-      </w:pPr>
-      <w:r>
-        <w:rPr>
-          <w:rFonts w:ascii="微软雅黑" w:eastAsia="微软雅黑" w:hAnsi="微软雅黑" w:hint="eastAsia"/>
-          <w:sz w:val="24"/>
-          <w:szCs w:val="24"/>
-        </w:rPr>
-        <w:t>GUI界面如下图</w:t>
-      </w:r>
-      <w:bookmarkStart w:id="0" w:name="_GoBack"/>
-      <w:bookmarkEnd w:id="0"/>
-      <w:r>
-        <w:rPr>
-          <w:rFonts w:ascii="微软雅黑" w:eastAsia="微软雅黑" w:hAnsi="微软雅黑" w:hint="eastAsia"/>
-          <w:sz w:val="24"/>
-          <w:szCs w:val="24"/>
-        </w:rPr>
-        <w:t>所示：</w:t>
+          <w:rFonts w:ascii="微软雅黑" w:eastAsia="微软雅黑" w:hAnsi="微软雅黑"/>
+          <w:sz w:val="24"/>
+          <w:szCs w:val="24"/>
+        </w:rPr>
+      </w:pPr>
+      <w:r>
+        <w:rPr>
+          <w:rFonts w:ascii="微软雅黑" w:eastAsia="微软雅黑" w:hAnsi="微软雅黑" w:hint="eastAsia"/>
+          <w:sz w:val="24"/>
+          <w:szCs w:val="24"/>
+        </w:rPr>
+        <w:t>GUI界面如下图所示：</w:t>
       </w:r>
     </w:p>
     <w:p>
@@ -980,17 +970,17 @@
         <w:ind w:left="840" w:firstLineChars="0" w:firstLine="0"/>
         <w:jc w:val="center"/>
         <w:rPr>
-          <w:rFonts w:ascii="微软雅黑" w:eastAsia="微软雅黑" w:hAnsi="微软雅黑" w:hint="eastAsia"/>
+          <w:rFonts w:ascii="微软雅黑" w:eastAsia="微软雅黑" w:hAnsi="微软雅黑"/>
           <w:sz w:val="24"/>
           <w:szCs w:val="24"/>
         </w:rPr>
       </w:pPr>
       <w:r>
         <w:object w:dxaOrig="11390" w:dyaOrig="7082">
-          <v:shape id="_x0000_i1030" type="#_x0000_t75" style="width:415.5pt;height:258pt" o:ole="">
+          <v:shape id="_x0000_i1027" type="#_x0000_t75" style="width:415.5pt;height:258pt" o:ole="">
             <v:imagedata r:id="rId12" o:title=""/>
           </v:shape>
-          <o:OLEObject Type="Embed" ProgID="Visio.Drawing.11" ShapeID="_x0000_i1030" DrawAspect="Content" ObjectID="_1403349606" r:id="rId13"/>
+          <o:OLEObject Type="Embed" ProgID="Visio.Drawing.11" ShapeID="_x0000_i1027" DrawAspect="Content" ObjectID="_1405058580" r:id="rId13"/>
         </w:object>
       </w:r>
       <w:proofErr w:type="gramStart"/>
@@ -1083,7 +1073,7 @@
         <w:pStyle w:val="a3"/>
         <w:ind w:left="840" w:firstLineChars="0" w:firstLine="0"/>
         <w:rPr>
-          <w:rFonts w:ascii="微软雅黑" w:eastAsia="微软雅黑" w:hAnsi="微软雅黑" w:hint="eastAsia"/>
+          <w:rFonts w:ascii="微软雅黑" w:eastAsia="微软雅黑" w:hAnsi="微软雅黑"/>
           <w:sz w:val="24"/>
           <w:szCs w:val="24"/>
         </w:rPr>
@@ -1240,10 +1230,10 @@
       </w:pPr>
       <w:r>
         <w:object w:dxaOrig="1314" w:dyaOrig="1306">
-          <v:shape id="_x0000_i1026" type="#_x0000_t75" style="width:95.25pt;height:94.5pt" o:ole="">
+          <v:shape id="_x0000_i1028" type="#_x0000_t75" style="width:95.25pt;height:94.5pt" o:ole="">
             <v:imagedata r:id="rId14" o:title=""/>
           </v:shape>
-          <o:OLEObject Type="Embed" ProgID="Visio.Drawing.11" ShapeID="_x0000_i1026" DrawAspect="Content" ObjectID="_1403349607" r:id="rId15"/>
+          <o:OLEObject Type="Embed" ProgID="Visio.Drawing.11" ShapeID="_x0000_i1028" DrawAspect="Content" ObjectID="_1405058581" r:id="rId15"/>
         </w:object>
       </w:r>
     </w:p>
@@ -1743,10 +1733,10 @@
       </w:pPr>
       <w:r>
         <w:object w:dxaOrig="1394" w:dyaOrig="1306">
-          <v:shape id="_x0000_i1027" type="#_x0000_t75" style="width:102.75pt;height:96pt" o:ole="">
+          <v:shape id="_x0000_i1029" type="#_x0000_t75" style="width:102.75pt;height:96pt" o:ole="">
             <v:imagedata r:id="rId16" o:title=""/>
           </v:shape>
-          <o:OLEObject Type="Embed" ProgID="Visio.Drawing.11" ShapeID="_x0000_i1027" DrawAspect="Content" ObjectID="_1403349608" r:id="rId17"/>
+          <o:OLEObject Type="Embed" ProgID="Visio.Drawing.11" ShapeID="_x0000_i1029" DrawAspect="Content" ObjectID="_1405058582" r:id="rId17"/>
         </w:object>
       </w:r>
     </w:p>
@@ -2132,16 +2122,13 @@
         <w:pStyle w:val="a3"/>
         <w:ind w:left="840" w:firstLineChars="0" w:firstLine="0"/>
         <w:jc w:val="center"/>
-        <w:rPr>
-          <w:rFonts w:hint="eastAsia"/>
-        </w:rPr>
       </w:pPr>
       <w:r>
         <w:object w:dxaOrig="3501" w:dyaOrig="2739">
-          <v:shape id="_x0000_i1028" type="#_x0000_t75" style="width:174.75pt;height:137.25pt" o:ole="">
+          <v:shape id="_x0000_i1030" type="#_x0000_t75" style="width:174.75pt;height:137.25pt" o:ole="">
             <v:imagedata r:id="rId18" o:title=""/>
           </v:shape>
-          <o:OLEObject Type="Embed" ProgID="Visio.Drawing.11" ShapeID="_x0000_i1028" DrawAspect="Content" ObjectID="_1403349609" r:id="rId19"/>
+          <o:OLEObject Type="Embed" ProgID="Visio.Drawing.11" ShapeID="_x0000_i1030" DrawAspect="Content" ObjectID="_1405058583" r:id="rId19"/>
         </w:object>
       </w:r>
     </w:p>
@@ -2150,6 +2137,112 @@
         <w:pStyle w:val="a3"/>
         <w:ind w:left="840" w:firstLineChars="0" w:firstLine="0"/>
         <w:jc w:val="center"/>
+        <w:rPr>
+          <w:rFonts w:ascii="微软雅黑" w:eastAsia="微软雅黑" w:hAnsi="微软雅黑" w:hint="eastAsia"/>
+          <w:sz w:val="24"/>
+          <w:szCs w:val="24"/>
+        </w:rPr>
+      </w:pPr>
+    </w:p>
+    <w:p>
+      <w:pPr>
+        <w:pStyle w:val="a3"/>
+        <w:ind w:left="840" w:firstLineChars="0" w:firstLine="0"/>
+        <w:jc w:val="center"/>
+        <w:rPr>
+          <w:rFonts w:ascii="微软雅黑" w:eastAsia="微软雅黑" w:hAnsi="微软雅黑" w:hint="eastAsia"/>
+          <w:sz w:val="24"/>
+          <w:szCs w:val="24"/>
+        </w:rPr>
+      </w:pPr>
+    </w:p>
+    <w:p>
+      <w:pPr>
+        <w:pStyle w:val="a3"/>
+        <w:ind w:left="840" w:firstLineChars="0" w:firstLine="0"/>
+        <w:jc w:val="center"/>
+        <w:rPr>
+          <w:rFonts w:ascii="微软雅黑" w:eastAsia="微软雅黑" w:hAnsi="微软雅黑" w:hint="eastAsia"/>
+          <w:sz w:val="24"/>
+          <w:szCs w:val="24"/>
+        </w:rPr>
+      </w:pPr>
+    </w:p>
+    <w:p>
+      <w:pPr>
+        <w:pStyle w:val="a3"/>
+        <w:ind w:left="840" w:firstLineChars="0" w:firstLine="0"/>
+        <w:jc w:val="center"/>
+        <w:rPr>
+          <w:rFonts w:ascii="微软雅黑" w:eastAsia="微软雅黑" w:hAnsi="微软雅黑" w:hint="eastAsia"/>
+          <w:sz w:val="24"/>
+          <w:szCs w:val="24"/>
+        </w:rPr>
+      </w:pPr>
+    </w:p>
+    <w:p>
+      <w:r>
+        <w:rPr>
+          <w:rFonts w:hint="eastAsia"/>
+        </w:rPr>
+        <w:t>载体传送数据</w:t>
+      </w:r>
+      <w:r>
+        <w:rPr>
+          <w:rFonts w:hint="eastAsia"/>
+        </w:rPr>
+        <w:t>、</w:t>
+      </w:r>
+      <w:r>
+        <w:rPr>
+          <w:rFonts w:hint="eastAsia"/>
+        </w:rPr>
+        <w:t>设备状态</w:t>
+      </w:r>
+      <w:r>
+        <w:rPr>
+          <w:rFonts w:hint="eastAsia"/>
+        </w:rPr>
+        <w:t>、</w:t>
+      </w:r>
+      <w:r>
+        <w:rPr>
+          <w:rFonts w:hint="eastAsia"/>
+        </w:rPr>
+        <w:t>载体位置</w:t>
+      </w:r>
+      <w:r>
+        <w:rPr>
+          <w:rFonts w:hint="eastAsia"/>
+        </w:rPr>
+        <w:t xml:space="preserve"> </w:t>
+      </w:r>
+      <w:r>
+        <w:rPr>
+          <w:rFonts w:hint="eastAsia"/>
+        </w:rPr>
+        <w:t>三者信息存入数据库，用来做系统启动及热备份使用。当一个</w:t>
+      </w:r>
+      <w:r>
+        <w:rPr>
+          <w:rFonts w:hint="eastAsia"/>
+        </w:rPr>
+        <w:t>MCS</w:t>
+      </w:r>
+      <w:r>
+        <w:rPr>
+          <w:rFonts w:hint="eastAsia"/>
+        </w:rPr>
+        <w:t>控制出问题后，另一个可以从数据库里读取当前状态信息投入使用。</w:t>
+      </w:r>
+      <w:bookmarkStart w:id="0" w:name="_GoBack"/>
+      <w:bookmarkEnd w:id="0"/>
+    </w:p>
+    <w:p/>
+    <w:p>
+      <w:pPr>
+        <w:pStyle w:val="a3"/>
+        <w:ind w:left="840" w:firstLineChars="0" w:firstLine="0"/>
         <w:rPr>
           <w:rFonts w:ascii="微软雅黑" w:eastAsia="微软雅黑" w:hAnsi="微软雅黑"/>
           <w:sz w:val="24"/>

</xml_diff>